<commit_message>
username / functie in repair info
</commit_message>
<xml_diff>
--- a/AssetManagerMvc/Docs/deliverInfo.docx
+++ b/AssetManagerMvc/Docs/deliverInfo.docx
@@ -59,10 +59,29 @@
           </w:tcPr>
           <w:p>
             <w:r>
-              <w:t>Eigenaar:</w:t>
+              <w:t xml:space="preserve">User / </w:t>
+            </w:r>
+            <w:proofErr w:type="spellStart"/>
+            <w:r>
+              <w:t>Functie</w:t>
+            </w:r>
+            <w:proofErr w:type="spellEnd"/>
+            <w:r>
+              <w:t>:</w:t>
             </w:r>
             <w:r>
               <w:t xml:space="preserve"> </w:t>
+            </w:r>
+            <w:r>
+              <w:t xml:space="preserve"> %User</w:t>
+            </w:r>
+            <w:r>
+              <w:t>Name</w:t>
+            </w:r>
+            <w:bookmarkStart w:id="0" w:name="_GoBack"/>
+            <w:bookmarkEnd w:id="0"/>
+            <w:r>
+              <w:t>Function%</w:t>
             </w:r>
           </w:p>
         </w:tc>
@@ -88,9 +107,11 @@
             <w:r>
               <w:t>%</w:t>
             </w:r>
+            <w:proofErr w:type="spellStart"/>
             <w:r>
               <w:t>CompoundId</w:t>
             </w:r>
+            <w:proofErr w:type="spellEnd"/>
             <w:r>
               <w:t>%</w:t>
             </w:r>
@@ -106,8 +127,21 @@
             <w:tcW w:w="6638" w:type="dxa"/>
           </w:tcPr>
           <w:p>
-            <w:r>
-              <w:t>Reden van aflevering:</w:t>
+            <w:proofErr w:type="spellStart"/>
+            <w:r>
+              <w:t>Reden</w:t>
+            </w:r>
+            <w:proofErr w:type="spellEnd"/>
+            <w:r>
+              <w:t xml:space="preserve"> van </w:t>
+            </w:r>
+            <w:proofErr w:type="spellStart"/>
+            <w:r>
+              <w:t>aflevering</w:t>
+            </w:r>
+            <w:proofErr w:type="spellEnd"/>
+            <w:r>
+              <w:t>:</w:t>
             </w:r>
             <w:r>
               <w:t xml:space="preserve"> </w:t>
@@ -136,8 +170,29 @@
             </w:tcBorders>
           </w:tcPr>
           <w:p>
-            <w:r>
-              <w:t>Afgewerkt? (ev. Opm):</w:t>
+            <w:proofErr w:type="spellStart"/>
+            <w:r>
+              <w:t>Afgewerkt</w:t>
+            </w:r>
+            <w:proofErr w:type="spellEnd"/>
+            <w:r>
+              <w:t>? (</w:t>
+            </w:r>
+            <w:proofErr w:type="spellStart"/>
+            <w:r>
+              <w:t>ev</w:t>
+            </w:r>
+            <w:proofErr w:type="spellEnd"/>
+            <w:r>
+              <w:t xml:space="preserve">. </w:t>
+            </w:r>
+            <w:proofErr w:type="spellStart"/>
+            <w:r>
+              <w:t>Opm</w:t>
+            </w:r>
+            <w:proofErr w:type="spellEnd"/>
+            <w:r>
+              <w:t>):</w:t>
             </w:r>
             <w:r>
               <w:t xml:space="preserve"> </w:t>
@@ -151,8 +206,6 @@
             <w:r>
               <w:t>%</w:t>
             </w:r>
-            <w:bookmarkStart w:id="0" w:name="_GoBack"/>
-            <w:bookmarkEnd w:id="0"/>
           </w:p>
         </w:tc>
       </w:tr>
@@ -168,7 +221,23 @@
         <w:jc w:val="center"/>
       </w:pPr>
       <w:r>
-        <w:t>Mag vrijgegeven worden?</w:t>
+        <w:t xml:space="preserve">Mag </w:t>
+      </w:r>
+      <w:proofErr w:type="spellStart"/>
+      <w:r>
+        <w:t>vrijgegeven</w:t>
+      </w:r>
+      <w:proofErr w:type="spellEnd"/>
+      <w:r>
+        <w:t xml:space="preserve"> </w:t>
+      </w:r>
+      <w:proofErr w:type="spellStart"/>
+      <w:r>
+        <w:t>worden</w:t>
+      </w:r>
+      <w:proofErr w:type="spellEnd"/>
+      <w:r>
+        <w:t>?</w:t>
       </w:r>
     </w:p>
     <w:p>
@@ -183,8 +252,13 @@
         <w:jc w:val="center"/>
       </w:pPr>
       <w:r>
-        <w:t>Datum + handtekening</w:t>
+        <w:t xml:space="preserve">Datum + </w:t>
       </w:r>
+      <w:proofErr w:type="spellStart"/>
+      <w:r>
+        <w:t>handtekening</w:t>
+      </w:r>
+      <w:proofErr w:type="spellEnd"/>
     </w:p>
     <w:sectPr>
       <w:pgSz w:w="8420" w:h="11907" w:code="2512"/>
@@ -831,7 +905,7 @@
   <a:extraClrSchemeLst/>
   <a:extLst>
     <a:ext uri="{05A4C25C-085E-4340-85A3-A5531E510DB2}">
-      <thm15:themeFamily xmlns="" xmlns:thm15="http://schemas.microsoft.com/office/thememl/2012/main" name="Office Theme" id="{62F939B6-93AF-4DB8-9C6B-D6C7DFDC589F}" vid="{4A3C46E8-61CC-4603-A589-7422A47A8E4A}"/>
+      <thm15:themeFamily xmlns:thm15="http://schemas.microsoft.com/office/thememl/2012/main" xmlns="" name="Office Theme" id="{62F939B6-93AF-4DB8-9C6B-D6C7DFDC589F}" vid="{4A3C46E8-61CC-4603-A589-7422A47A8E4A}"/>
     </a:ext>
   </a:extLst>
 </a:theme>

</xml_diff>